<commit_message>
things are jacked up
</commit_message>
<xml_diff>
--- a/Azure QuickStarts/VPN GW-vNet-AD VM/DOCS/Scope of Services - VPN GW-vNet-AD VM.docx
+++ b/Azure QuickStarts/VPN GW-vNet-AD VM/DOCS/Scope of Services - VPN GW-vNet-AD VM.docx
@@ -62,23 +62,15 @@
           <w:sz w:val="20"/>
           <w:szCs w:val="20"/>
         </w:rPr>
-        <w:t xml:space="preserve">environment to enable the customer to upload and download files to an Azure storage account with a </w:t>
-      </w:r>
-      <w:r>
-        <w:rPr>
-          <w:rFonts w:ascii="Arial" w:hAnsi="Arial" w:cs="Arial"/>
-          <w:sz w:val="20"/>
-          <w:szCs w:val="20"/>
-        </w:rPr>
-        <w:t>60-day</w:t>
-      </w:r>
-      <w:r>
-        <w:rPr>
-          <w:rFonts w:ascii="Arial" w:hAnsi="Arial" w:cs="Arial"/>
-          <w:sz w:val="20"/>
-          <w:szCs w:val="20"/>
-        </w:rPr>
-        <w:t xml:space="preserve"> retention policy</w:t>
+        <w:t xml:space="preserve">environment </w:t>
+      </w:r>
+      <w:r>
+        <w:rPr>
+          <w:rFonts w:ascii="Arial" w:hAnsi="Arial" w:cs="Arial"/>
+          <w:sz w:val="20"/>
+          <w:szCs w:val="20"/>
+        </w:rPr>
+        <w:t>resources necessary to provision a Windows Virtual Machine (VM) with connectivity back to the on-premises network</w:t>
       </w:r>
     </w:p>
     <w:p>
@@ -102,7 +94,15 @@
           <w:sz w:val="20"/>
           <w:szCs w:val="20"/>
         </w:rPr>
-        <w:t>Deploy and configure Azure Logic App</w:t>
+        <w:t xml:space="preserve">Deploy and configure </w:t>
+      </w:r>
+      <w:r>
+        <w:rPr>
+          <w:rFonts w:ascii="Arial" w:hAnsi="Arial" w:cs="Arial"/>
+          <w:sz w:val="20"/>
+          <w:szCs w:val="20"/>
+        </w:rPr>
+        <w:t>a Windows Server 2016 VM</w:t>
       </w:r>
     </w:p>
     <w:p>
@@ -126,7 +126,15 @@
           <w:sz w:val="20"/>
           <w:szCs w:val="20"/>
         </w:rPr>
-        <w:t>Deploy and configure Azure Event Bus</w:t>
+        <w:t xml:space="preserve">Deploy and configure </w:t>
+      </w:r>
+      <w:r>
+        <w:rPr>
+          <w:rFonts w:ascii="Arial" w:hAnsi="Arial" w:cs="Arial"/>
+          <w:sz w:val="20"/>
+          <w:szCs w:val="20"/>
+        </w:rPr>
+        <w:t>a VPN Gateway</w:t>
       </w:r>
     </w:p>
     <w:p>
@@ -150,8 +158,92 @@
           <w:sz w:val="20"/>
           <w:szCs w:val="20"/>
         </w:rPr>
+        <w:t>Deploy and configure a Local Network Gateway</w:t>
+      </w:r>
+    </w:p>
+    <w:p>
+      <w:pPr>
+        <w:pStyle w:val="ListParagraph0"/>
+        <w:numPr>
+          <w:ilvl w:val="0"/>
+          <w:numId w:val="1"/>
+        </w:numPr>
+        <w:spacing w:after="160" w:line="259" w:lineRule="auto"/>
+        <w:jc w:val="both"/>
+        <w:rPr>
+          <w:rFonts w:ascii="Arial" w:hAnsi="Arial" w:cs="Arial"/>
+          <w:sz w:val="20"/>
+          <w:szCs w:val="20"/>
+        </w:rPr>
+      </w:pPr>
+      <w:r>
+        <w:rPr>
+          <w:rFonts w:ascii="Arial" w:hAnsi="Arial" w:cs="Arial"/>
+          <w:sz w:val="20"/>
+          <w:szCs w:val="20"/>
+        </w:rPr>
+        <w:t xml:space="preserve">Deploy and configure a Connection between the two </w:t>
+      </w:r>
+      <w:proofErr w:type="gramStart"/>
+      <w:r>
+        <w:rPr>
+          <w:rFonts w:ascii="Arial" w:hAnsi="Arial" w:cs="Arial"/>
+          <w:sz w:val="20"/>
+          <w:szCs w:val="20"/>
+        </w:rPr>
+        <w:t>gateway’s</w:t>
+      </w:r>
+      <w:proofErr w:type="gramEnd"/>
+    </w:p>
+    <w:p>
+      <w:pPr>
+        <w:pStyle w:val="ListParagraph0"/>
+        <w:numPr>
+          <w:ilvl w:val="0"/>
+          <w:numId w:val="1"/>
+        </w:numPr>
+        <w:spacing w:after="160" w:line="259" w:lineRule="auto"/>
+        <w:jc w:val="both"/>
+        <w:rPr>
+          <w:rFonts w:ascii="Arial" w:hAnsi="Arial" w:cs="Arial"/>
+          <w:sz w:val="20"/>
+          <w:szCs w:val="20"/>
+        </w:rPr>
+      </w:pPr>
+      <w:r>
+        <w:rPr>
+          <w:rFonts w:ascii="Arial" w:hAnsi="Arial" w:cs="Arial"/>
+          <w:sz w:val="20"/>
+          <w:szCs w:val="20"/>
+        </w:rPr>
         <w:t>Deploy and configure Azure Storage Account</w:t>
       </w:r>
+    </w:p>
+    <w:p>
+      <w:pPr>
+        <w:pStyle w:val="ListParagraph0"/>
+        <w:numPr>
+          <w:ilvl w:val="0"/>
+          <w:numId w:val="1"/>
+        </w:numPr>
+        <w:spacing w:after="160" w:line="259" w:lineRule="auto"/>
+        <w:jc w:val="both"/>
+        <w:rPr>
+          <w:rFonts w:ascii="Arial" w:hAnsi="Arial" w:cs="Arial"/>
+          <w:sz w:val="20"/>
+          <w:szCs w:val="20"/>
+        </w:rPr>
+      </w:pPr>
+      <w:r>
+        <w:rPr>
+          <w:rFonts w:ascii="Arial" w:hAnsi="Arial" w:cs="Arial"/>
+          <w:sz w:val="20"/>
+          <w:szCs w:val="20"/>
+        </w:rPr>
+        <w:t>Deploy Public IP Addresses (2)</w:t>
+      </w:r>
+      <w:bookmarkStart w:id="0" w:name="_GoBack"/>
+      <w:bookmarkEnd w:id="0"/>
     </w:p>
     <w:p>
       <w:pPr>
@@ -750,10 +842,7 @@
     </w:p>
     <w:p/>
     <w:p/>
-    <w:p>
-      <w:bookmarkStart w:id="0" w:name="_GoBack"/>
-      <w:bookmarkEnd w:id="0"/>
-    </w:p>
+    <w:p/>
     <w:sectPr>
       <w:headerReference w:type="default" r:id="rId7"/>
       <w:footerReference w:type="default" r:id="rId8"/>

</xml_diff>